<commit_message>
Update Preparado para el reto.docx
</commit_message>
<xml_diff>
--- a/Preparado para el reto.docx
+++ b/Preparado para el reto.docx
@@ -2141,9 +2141,9 @@
           <w:color w:val="2B2B2D"/>
           <w:sz w:val="21"/>
           <w:szCs w:val="21"/>
-        </w:rPr>
-      </w:pPr>
-      <w:bookmarkStart w:id="0" w:name="_GoBack"/>
+          <w:highlight w:val="yellow"/>
+        </w:rPr>
+      </w:pPr>
       <w:r>
         <w:rPr>
           <w:rFonts w:ascii="inherit" w:eastAsia="Times New Roman" w:hAnsi="inherit" w:cs="Times New Roman"/>
@@ -2152,6 +2152,7 @@
           <w:color w:val="2B2B2D"/>
           <w:sz w:val="21"/>
           <w:szCs w:val="21"/>
+          <w:highlight w:val="yellow"/>
           <w:bdr w:val="none" w:sz="0" w:space="0" w:color="auto" w:frame="1"/>
         </w:rPr>
         <w:t>Video</w:t>
@@ -2162,11 +2163,11 @@
           <w:color w:val="2B2B2D"/>
           <w:sz w:val="21"/>
           <w:szCs w:val="21"/>
+          <w:highlight w:val="yellow"/>
         </w:rPr>
         <w:t> graba un video de máximo 45 segundos sobres tus habilidades e intereses profesionales y agrega en esta sección con sus respectivos controles y título.</w:t>
       </w:r>
     </w:p>
-    <w:bookmarkEnd w:id="0"/>
     <w:p>
       <w:pPr>
         <w:numPr>
@@ -2182,6 +2183,7 @@
           <w:color w:val="2B2B2D"/>
           <w:sz w:val="21"/>
           <w:szCs w:val="21"/>
+          <w:highlight w:val="yellow"/>
         </w:rPr>
       </w:pPr>
       <w:r>
@@ -2192,6 +2194,7 @@
           <w:color w:val="2B2B2D"/>
           <w:sz w:val="21"/>
           <w:szCs w:val="21"/>
+          <w:highlight w:val="yellow"/>
           <w:bdr w:val="none" w:sz="0" w:space="0" w:color="auto" w:frame="1"/>
         </w:rPr>
         <w:t>Audio</w:t>
@@ -2202,6 +2205,7 @@
           <w:color w:val="2B2B2D"/>
           <w:sz w:val="21"/>
           <w:szCs w:val="21"/>
+          <w:highlight w:val="yellow"/>
         </w:rPr>
         <w:t> graba un audio de máximo 60 segundos sobre tus Hobbies y actividades recreacionales que realizas en tu tiempo libre, agrégalo a tu página con sus respectivos controles y título.</w:t>
       </w:r>
@@ -2689,6 +2693,7 @@
         </w:rPr>
         <w:t>En la carpeta comprimida agrega tu proyecto con todos los recursos necesarios para su funcionamiento y un archivo </w:t>
       </w:r>
+      <w:bookmarkStart w:id="0" w:name="_GoBack"/>
       <w:r>
         <w:rPr>
           <w:rFonts w:ascii="inherit" w:eastAsia="Times New Roman" w:hAnsi="inherit" w:cs="Times New Roman"/>
@@ -2708,7 +2713,17 @@
           <w:sz w:val="23"/>
           <w:szCs w:val="23"/>
         </w:rPr>
-        <w:t xml:space="preserve"> que contenga el URL de tu proyecto versionado en el repositorio. Recuerda que haciendo uso de Git </w:t>
+        <w:t> </w:t>
+      </w:r>
+      <w:bookmarkEnd w:id="0"/>
+      <w:r>
+        <w:rPr>
+          <w:rFonts w:ascii="inherit" w:eastAsia="Times New Roman" w:hAnsi="inherit" w:cs="Times New Roman"/>
+          <w:color w:val="2B2B2D"/>
+          <w:sz w:val="23"/>
+          <w:szCs w:val="23"/>
+        </w:rPr>
+        <w:t xml:space="preserve">que contenga el URL de tu proyecto versionado en el repositorio. Recuerda que haciendo uso de Git </w:t>
       </w:r>
       <w:proofErr w:type="gramStart"/>
       <w:r>

</xml_diff>